<commit_message>
exe, tuto & app icon
</commit_message>
<xml_diff>
--- a/Documentación Técnica.docx
+++ b/Documentación Técnica.docx
@@ -620,7 +620,7 @@
                                         <w:sz w:val="60"/>
                                         <w:szCs w:val="60"/>
                                       </w:rPr>
-                                      <w:t>Reproductor de Video JavaFX</w:t>
+                                      <w:t>Reproductor de Video</w:t>
                                     </w:r>
                                   </w:sdtContent>
                                 </w:sdt>
@@ -683,7 +683,11 @@
               </mc:Choice>
               <mc:Fallback>
                 <w:pict>
-                  <v:shape w14:anchorId="2C9CAB45" id="Cuadro de texto 154" o:spid="_x0000_s1027" type="#_x0000_t202" style="position:absolute;margin-left:0;margin-top:0;width:8in;height:286.5pt;z-index:251659264;visibility:visible;mso-wrap-style:square;mso-width-percent:941;mso-height-percent:363;mso-top-percent:300;mso-wrap-distance-left:9pt;mso-wrap-distance-top:0;mso-wrap-distance-right:9pt;mso-wrap-distance-bottom:0;mso-position-horizontal:center;mso-position-horizontal-relative:page;mso-position-vertical-relative:page;mso-width-percent:941;mso-height-percent:363;mso-top-percent:300;mso-width-relative:page;mso-height-relative:page;v-text-anchor:bottom" o:gfxdata="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" filled="f" stroked="f" strokeweight=".5pt">
+                  <v:shapetype w14:anchorId="2C9CAB45" id="_x0000_t202" coordsize="21600,21600" o:spt="202" path="m,l,21600r21600,l21600,xe">
+                    <v:stroke joinstyle="miter"/>
+                    <v:path gradientshapeok="t" o:connecttype="rect"/>
+                  </v:shapetype>
+                  <v:shape id="Cuadro de texto 154" o:spid="_x0000_s1027" type="#_x0000_t202" style="position:absolute;margin-left:0;margin-top:0;width:8in;height:286.5pt;z-index:251659264;visibility:visible;mso-wrap-style:square;mso-width-percent:941;mso-height-percent:363;mso-top-percent:300;mso-wrap-distance-left:9pt;mso-wrap-distance-top:0;mso-wrap-distance-right:9pt;mso-wrap-distance-bottom:0;mso-position-horizontal:center;mso-position-horizontal-relative:page;mso-position-vertical-relative:page;mso-width-percent:941;mso-height-percent:363;mso-top-percent:300;mso-width-relative:page;mso-height-relative:page;v-text-anchor:bottom" o:gfxdata="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" filled="f" stroked="f" strokeweight=".5pt">
                     <v:textbox inset="126pt,0,54pt,0">
                       <w:txbxContent>
                         <w:p>
@@ -718,7 +722,7 @@
                                   <w:sz w:val="60"/>
                                   <w:szCs w:val="60"/>
                                 </w:rPr>
-                                <w:t>Reproductor de Video JavaFX</w:t>
+                                <w:t>Reproductor de Video</w:t>
                               </w:r>
                             </w:sdtContent>
                           </w:sdt>

</xml_diff>